<commit_message>
Actualizado doc word de diseño formularios
</commit_message>
<xml_diff>
--- a/src/Diseño Formularios Windows.docx
+++ b/src/Diseño Formularios Windows.docx
@@ -297,34 +297,103 @@
         <w:rPr>
           <w:sz w:val="24"/>
           <w:szCs w:val="24"/>
-          <w:u w:val="single"/>
-        </w:rPr>
-      </w:pPr>
-      <w:r>
-        <w:rPr>
-          <w:sz w:val="24"/>
-          <w:szCs w:val="24"/>
-        </w:rPr>
-        <w:t>Botones:</w:t>
-      </w:r>
-    </w:p>
-    <w:p>
-      <w:pPr>
-        <w:rPr>
-          <w:sz w:val="32"/>
-          <w:szCs w:val="32"/>
-        </w:rPr>
-      </w:pPr>
-    </w:p>
-    <w:p>
-      <w:pPr>
-        <w:rPr>
-          <w:sz w:val="32"/>
-          <w:szCs w:val="32"/>
+        </w:rPr>
+      </w:pPr>
+      <w:r>
+        <w:rPr>
+          <w:sz w:val="24"/>
+          <w:szCs w:val="24"/>
+        </w:rPr>
+        <w:t>Lista de Formularios:</w:t>
+      </w:r>
+    </w:p>
+    <w:p>
+      <w:pPr>
+        <w:rPr>
+          <w:sz w:val="24"/>
+          <w:szCs w:val="24"/>
+        </w:rPr>
+      </w:pPr>
+      <w:proofErr w:type="spellStart"/>
+      <w:r>
+        <w:rPr>
+          <w:sz w:val="24"/>
+          <w:szCs w:val="24"/>
+        </w:rPr>
+        <w:t>Login</w:t>
+      </w:r>
+      <w:proofErr w:type="spellEnd"/>
+    </w:p>
+    <w:p>
+      <w:pPr>
+        <w:rPr>
+          <w:sz w:val="24"/>
+          <w:szCs w:val="24"/>
+        </w:rPr>
+      </w:pPr>
+      <w:r>
+        <w:rPr>
+          <w:sz w:val="24"/>
+          <w:szCs w:val="24"/>
+        </w:rPr>
+        <w:t>Registro Usuario</w:t>
+      </w:r>
+    </w:p>
+    <w:p>
+      <w:pPr>
+        <w:rPr>
+          <w:sz w:val="24"/>
+          <w:szCs w:val="24"/>
+        </w:rPr>
+      </w:pPr>
+      <w:r>
+        <w:rPr>
+          <w:sz w:val="24"/>
+          <w:szCs w:val="24"/>
+        </w:rPr>
+        <w:t>Registro Empresario</w:t>
+      </w:r>
+    </w:p>
+    <w:p>
+      <w:pPr>
+        <w:rPr>
+          <w:sz w:val="24"/>
+          <w:szCs w:val="24"/>
+        </w:rPr>
+      </w:pPr>
+      <w:r>
+        <w:rPr>
+          <w:sz w:val="24"/>
+          <w:szCs w:val="24"/>
+        </w:rPr>
+        <w:t>Pantalla Principal</w:t>
+      </w:r>
+    </w:p>
+    <w:p>
+      <w:pPr>
+        <w:rPr>
+          <w:sz w:val="24"/>
+          <w:szCs w:val="24"/>
         </w:rPr>
       </w:pPr>
       <w:bookmarkStart w:id="0" w:name="_GoBack"/>
       <w:bookmarkEnd w:id="0"/>
+    </w:p>
+    <w:p>
+      <w:pPr>
+        <w:rPr>
+          <w:sz w:val="32"/>
+          <w:szCs w:val="32"/>
+        </w:rPr>
+      </w:pPr>
+    </w:p>
+    <w:p>
+      <w:pPr>
+        <w:rPr>
+          <w:sz w:val="32"/>
+          <w:szCs w:val="32"/>
+        </w:rPr>
+      </w:pPr>
     </w:p>
     <w:sectPr>
       <w:pgSz w:w="11906" w:h="16838"/>

</xml_diff>